<commit_message>
Correct figure reference in documents
There was an incorrect reference to Figure 1 which should have
referenced Figure 2.  A reference to the actual Figure 1 was added, and
the incorrect reference changed to reference Figure 2.
</commit_message>
<xml_diff>
--- a/FileCompareWithHTTPOutput.docx
+++ b/FileCompareWithHTTPOutput.docx
@@ -7,9 +7,11 @@
         <w:pStyle w:val="Title"/>
         <w:jc w:val="center"/>
       </w:pPr>
+      <w:proofErr w:type="spellStart"/>
       <w:r>
         <w:t>FileCompareWithHTTPOutput</w:t>
       </w:r>
+      <w:proofErr w:type="spellEnd"/>
     </w:p>
     <w:p/>
     <w:p>
@@ -35,12 +37,14 @@
           <w:color w:val="000000" w:themeColor="text1"/>
         </w:rPr>
       </w:pPr>
+      <w:proofErr w:type="spellStart"/>
       <w:r>
         <w:rPr>
           <w:color w:val="000000" w:themeColor="text1"/>
         </w:rPr>
         <w:t>jivey@jiveysoft.com</w:t>
       </w:r>
+      <w:proofErr w:type="spellEnd"/>
     </w:p>
     <w:p/>
     <w:p>
@@ -48,8 +52,13 @@
         <w:t xml:space="preserve">A Java program for viewing differences in files as HTTP output, with options to modify display colors and content of display.  The original code was created in conjunction with the original version of the M-Editor for Eclipse which I wrote to display differences when starting to load M (or MUMPS) routines that differed from the routine that had previously been saved so that the developer could decide whether to load and edit the new code as well or revert to the previously edited version of the code.  When </w:t>
       </w:r>
       <w:r>
-        <w:t>J. Spivey and A. Ustundag</w:t>
-      </w:r>
+        <w:t xml:space="preserve">J. Spivey and A. </w:t>
+      </w:r>
+      <w:proofErr w:type="spellStart"/>
+      <w:r>
+        <w:t>Ustundag</w:t>
+      </w:r>
+      <w:proofErr w:type="spellEnd"/>
       <w:r>
         <w:t xml:space="preserve"> updated the M-Editor for more recent versions of Eclipse</w:t>
       </w:r>
@@ -61,7 +70,21 @@
           <w:rPr>
             <w:rStyle w:val="Hyperlink"/>
           </w:rPr>
-          <w:t>http://code.osehra.org/journal/journal/view/90</w:t>
+          <w:t>http://</w:t>
+        </w:r>
+        <w:proofErr w:type="spellStart"/>
+        <w:r>
+          <w:rPr>
+            <w:rStyle w:val="Hyperlink"/>
+          </w:rPr>
+          <w:t>code.osehra.org</w:t>
+        </w:r>
+        <w:proofErr w:type="spellEnd"/>
+        <w:r>
+          <w:rPr>
+            <w:rStyle w:val="Hyperlink"/>
+          </w:rPr>
+          <w:t>/journal/journal/view/90</w:t>
         </w:r>
       </w:hyperlink>
       <w:r>
@@ -133,10 +156,15 @@
         <w:t xml:space="preserve"> </w:t>
       </w:r>
       <w:r>
-        <w:t>is saved in location specified</w:t>
-      </w:r>
-      <w:r>
-        <w:t xml:space="preserve"> by an optional third argument (if the third argument isn't supplied, the files will be saved in the location </w:t>
+        <w:t xml:space="preserve">is saved in </w:t>
+      </w:r>
+      <w:proofErr w:type="gramStart"/>
+      <w:r>
+        <w:t>location</w:t>
+      </w:r>
+      <w:proofErr w:type="gramEnd"/>
+      <w:r>
+        <w:t xml:space="preserve"> specified by an optional third argument (if the third argument isn't supplied, the files will be saved in the location </w:t>
       </w:r>
       <w:r>
         <w:t>of the most recent of the two files</w:t>
@@ -147,13 +175,29 @@
     </w:p>
     <w:p>
       <w:r>
-        <w:t>It is expected that a version of Java will already be installed on the system.  To install the package, copy the 'fileCompare' directory and its contents to a folder (e.g. C:\Here).  To use it, e.g., to compare files in the directories C:\Code\New and C:\Code\Old</w:t>
+        <w:t>It is expected that a version of Java will already be installed on the system.  To install the package, copy the '</w:t>
+      </w:r>
+      <w:proofErr w:type="spellStart"/>
+      <w:r>
+        <w:t>fileCompare</w:t>
+      </w:r>
+      <w:proofErr w:type="spellEnd"/>
+      <w:r>
+        <w:t>' directory and its contents to a folder (e.g. C:\Here).  To use it, e.g., to compare files in the directories C:\Code\New and C:\Code\Old</w:t>
       </w:r>
       <w:r>
         <w:t xml:space="preserve"> </w:t>
       </w:r>
       <w:r>
-        <w:t xml:space="preserve">open a command line and move to the directory above fileCompare (cd \Here), then </w:t>
+        <w:t xml:space="preserve">open a command line and move to the directory above </w:t>
+      </w:r>
+      <w:proofErr w:type="spellStart"/>
+      <w:r>
+        <w:t>fileCompare</w:t>
+      </w:r>
+      <w:proofErr w:type="spellEnd"/>
+      <w:r>
+        <w:t xml:space="preserve"> (cd \Here), then </w:t>
       </w:r>
       <w:r>
         <w:t xml:space="preserve">Windows </w:t>
@@ -170,15 +214,41 @@
     </w:p>
     <w:p>
       <w:r>
-        <w:t>c:\Here&gt;java -cp . fileCompare.FileCompare c:\code\new c:\code\old</w:t>
+        <w:t>c:\Here&gt;java -</w:t>
+      </w:r>
+      <w:proofErr w:type="spellStart"/>
+      <w:proofErr w:type="gramStart"/>
+      <w:r>
+        <w:t>cp</w:t>
+      </w:r>
+      <w:proofErr w:type="spellEnd"/>
+      <w:r>
+        <w:t xml:space="preserve"> .</w:t>
+      </w:r>
+      <w:proofErr w:type="gramEnd"/>
+      <w:r>
+        <w:t xml:space="preserve"> </w:t>
+      </w:r>
+      <w:proofErr w:type="spellStart"/>
+      <w:r>
+        <w:t>fileCompare.FileCompare</w:t>
+      </w:r>
+      <w:proofErr w:type="spellEnd"/>
+      <w:r>
+        <w:t xml:space="preserve"> c:\code\new c:\code\old</w:t>
       </w:r>
       <w:r>
         <w:t xml:space="preserve"> c:\code\diffs</w:t>
       </w:r>
     </w:p>
     <w:p>
-      <w:r>
-        <w:t>or in Linux</w:t>
+      <w:proofErr w:type="gramStart"/>
+      <w:r>
+        <w:t>or</w:t>
+      </w:r>
+      <w:proofErr w:type="gramEnd"/>
+      <w:r>
+        <w:t xml:space="preserve"> in Linux</w:t>
       </w:r>
       <w:r>
         <w:t>:</w:t>
@@ -186,7 +256,36 @@
     </w:p>
     <w:p>
       <w:r>
-        <w:t>$ java -cp . fileCompare.FileCompare ./test1 ./test2</w:t>
+        <w:t xml:space="preserve">$ </w:t>
+      </w:r>
+      <w:proofErr w:type="gramStart"/>
+      <w:r>
+        <w:t>java</w:t>
+      </w:r>
+      <w:proofErr w:type="gramEnd"/>
+      <w:r>
+        <w:t xml:space="preserve"> -</w:t>
+      </w:r>
+      <w:proofErr w:type="spellStart"/>
+      <w:r>
+        <w:t>cp</w:t>
+      </w:r>
+      <w:proofErr w:type="spellEnd"/>
+      <w:r>
+        <w:t xml:space="preserve"> . </w:t>
+      </w:r>
+      <w:proofErr w:type="spellStart"/>
+      <w:proofErr w:type="gramStart"/>
+      <w:r>
+        <w:t>fileCompare.FileCompare</w:t>
+      </w:r>
+      <w:proofErr w:type="spellEnd"/>
+      <w:r>
+        <w:t xml:space="preserve"> ./</w:t>
+      </w:r>
+      <w:proofErr w:type="gramEnd"/>
+      <w:r>
+        <w:t>test1 ./test2</w:t>
       </w:r>
       <w:r>
         <w:t xml:space="preserve"> ./diffs</w:t>
@@ -200,7 +299,15 @@
         <w:t>n the Linux system</w:t>
       </w:r>
       <w:r>
-        <w:t xml:space="preserve">, the folders fileCompare, test1, and test2 were all under the current folder, and diffs </w:t>
+        <w:t xml:space="preserve">, the folders </w:t>
+      </w:r>
+      <w:proofErr w:type="spellStart"/>
+      <w:r>
+        <w:t>fileCompare</w:t>
+      </w:r>
+      <w:proofErr w:type="spellEnd"/>
+      <w:r>
+        <w:t xml:space="preserve">, test1, and test2 were all under the current folder, and diffs </w:t>
       </w:r>
       <w:r>
         <w:t xml:space="preserve">folder </w:t>
@@ -223,6 +330,8 @@
       <w:r>
         <w:t xml:space="preserve"> run using the files as included in the package, and did not require recompiling or running dos2unix.</w:t>
       </w:r>
+      <w:bookmarkStart w:id="0" w:name="_GoBack"/>
+      <w:bookmarkEnd w:id="0"/>
     </w:p>
     <w:p>
       <w:r>
@@ -295,7 +404,13 @@
         <w:t xml:space="preserve">s when opened in the browser </w:t>
       </w:r>
       <w:r>
-        <w:t>displays unchanged lines as black characters, those that were present in the older file, but not in the current file are displayed in red, and those that are present in the newer file, but not in the older version a</w:t>
+        <w:t xml:space="preserve">displays </w:t>
+      </w:r>
+      <w:r>
+        <w:t xml:space="preserve">(Figure 1) </w:t>
+      </w:r>
+      <w:r>
+        <w:t>unchanged lines as black characters, those that were present in the older file, but not in the current file are displayed in red, and those that are present in the newer file, but not in the older version a</w:t>
       </w:r>
       <w:r>
         <w:t xml:space="preserve">re shown in green.  </w:t>
@@ -319,7 +434,15 @@
         <w:t>)</w:t>
       </w:r>
       <w:r>
-        <w:t xml:space="preserve"> specified so that the old code no longer present will be shown in the color specified by –old: (e.g., old:purple will show the older code in purple instead of red), -new: will affect code that is present in the newest version, but not in the older version, -same: will be used for the code that remained unchanged, and –back: can be used to specify the desired background color.  </w:t>
+        <w:t xml:space="preserve"> specified so that the old code no longer present will be shown in the color specified by –old: (e.g., </w:t>
+      </w:r>
+      <w:proofErr w:type="spellStart"/>
+      <w:r>
+        <w:t>old:purple</w:t>
+      </w:r>
+      <w:proofErr w:type="spellEnd"/>
+      <w:r>
+        <w:t xml:space="preserve"> will show the older code in purple instead of red), -new: will affect code that is present in the newest version, but not in the older version, -same: will be used for the code that remained unchanged, and –back: can be used to specify the desired background color.  </w:t>
       </w:r>
     </w:p>
     <w:p>
@@ -327,17 +450,48 @@
         <w:keepLines/>
       </w:pPr>
       <w:r>
-        <w:t xml:space="preserve">Colors on the command line may also be specified as (using –new: as an example) hexadecimal notation (e.g., -new:#0000FF) or rgb notation (e.g., -new:rgb(0,0,255)), or any of the 140 predefined color names (e.g., -new:blue, which matches the previous examples, or something less common </w:t>
-      </w:r>
-      <w:bookmarkStart w:id="0" w:name="_GoBack"/>
-      <w:bookmarkEnd w:id="0"/>
-      <w:r>
-        <w:t xml:space="preserve">such as  </w:t>
+        <w:t>Colors on the command line may also be specified as (using –new: as an example) hexadecimal notation (e.g., -new</w:t>
+      </w:r>
+      <w:proofErr w:type="gramStart"/>
+      <w:r>
+        <w:t>:#</w:t>
+      </w:r>
+      <w:proofErr w:type="gramEnd"/>
+      <w:r>
+        <w:t xml:space="preserve">0000FF) or </w:t>
+      </w:r>
+      <w:proofErr w:type="spellStart"/>
+      <w:r>
+        <w:t>rgb</w:t>
+      </w:r>
+      <w:proofErr w:type="spellEnd"/>
+      <w:r>
+        <w:t xml:space="preserve"> notation (e.g., -</w:t>
+      </w:r>
+      <w:proofErr w:type="spellStart"/>
+      <w:r>
+        <w:t>new:rgb</w:t>
+      </w:r>
+      <w:proofErr w:type="spellEnd"/>
+      <w:r>
+        <w:t>(0,0,255)), or any of the 140 predefined color names (e.g., -</w:t>
+      </w:r>
+      <w:proofErr w:type="spellStart"/>
+      <w:r>
+        <w:t>new:blue</w:t>
+      </w:r>
+      <w:proofErr w:type="spellEnd"/>
+      <w:r>
+        <w:t xml:space="preserve">, which matches the previous examples, or something less common such as  </w:t>
       </w:r>
       <w:r>
         <w:noBreakHyphen/>
+      </w:r>
+      <w:proofErr w:type="spellStart"/>
+      <w:r>
         <w:t>new:blanchedalmond</w:t>
       </w:r>
+      <w:proofErr w:type="spellEnd"/>
       <w:r>
         <w:t>).</w:t>
       </w:r>
@@ -377,7 +531,13 @@
         <w:t>opens a panel</w:t>
       </w:r>
       <w:r>
-        <w:t xml:space="preserve"> (Figure 1) </w:t>
+        <w:t xml:space="preserve"> (Figure </w:t>
+      </w:r>
+      <w:r>
+        <w:t>2</w:t>
+      </w:r>
+      <w:r>
+        <w:t xml:space="preserve">) </w:t>
       </w:r>
       <w:r>
         <w:t xml:space="preserve">with options to determine how much of the </w:t>
@@ -395,13 +555,7 @@
         <w:t>the colors to be used for display of the different parts of the text and background</w:t>
       </w:r>
       <w:r>
-        <w:t xml:space="preserve"> (</w:t>
-      </w:r>
-      <w:r>
-        <w:t>but the dropdown boxes if you want to change them in the browser list only a few color names</w:t>
-      </w:r>
-      <w:r>
-        <w:t>)</w:t>
+        <w:t xml:space="preserve"> (but the dropdown boxes if you want to change them in the browser list only a few color names)</w:t>
       </w:r>
       <w:r>
         <w:t xml:space="preserve"> </w:t>
@@ -490,12 +644,14 @@
         <w:t xml:space="preserve">Comments and suggestions can be directed to the author at </w:t>
       </w:r>
       <w:hyperlink r:id="rId10" w:history="1">
+        <w:proofErr w:type="spellStart"/>
         <w:r>
           <w:rPr>
             <w:rStyle w:val="Hyperlink"/>
           </w:rPr>
           <w:t>jivey@jiveysoft.com</w:t>
         </w:r>
+        <w:proofErr w:type="spellEnd"/>
       </w:hyperlink>
       <w:r>
         <w:t>.</w:t>
@@ -572,22 +728,39 @@
         <w:footnoteRef/>
       </w:r>
       <w:r>
-        <w:t xml:space="preserve"> </w:t>
-      </w:r>
-      <w:r>
-        <w:t>The original version of the M-Editor for Eclipse (with an embedded version of a Java version that it works with) is available at my GitHub site and does require a VistA server installation running VistALink as the recipient on the VistA side, and requires</w:t>
-      </w:r>
-      <w:r>
-        <w:t xml:space="preserve"> that</w:t>
-      </w:r>
-      <w:r>
-        <w:t xml:space="preserve"> three patches (included with the version) be installed on the VistA server</w:t>
-      </w:r>
-      <w:r>
-        <w:t xml:space="preserve"> before use</w:t>
-      </w:r>
-      <w:r>
-        <w:t>.</w:t>
+        <w:t xml:space="preserve"> The original version of the M-Editor for Eclipse (with an embedded version of a Java version that it works with) is available at my GitHub site and does require a </w:t>
+      </w:r>
+      <w:proofErr w:type="spellStart"/>
+      <w:r>
+        <w:t>VistA</w:t>
+      </w:r>
+      <w:proofErr w:type="spellEnd"/>
+      <w:r>
+        <w:t xml:space="preserve"> server installation running </w:t>
+      </w:r>
+      <w:proofErr w:type="spellStart"/>
+      <w:r>
+        <w:t>VistALink</w:t>
+      </w:r>
+      <w:proofErr w:type="spellEnd"/>
+      <w:r>
+        <w:t xml:space="preserve"> as the recipient on the </w:t>
+      </w:r>
+      <w:proofErr w:type="spellStart"/>
+      <w:r>
+        <w:t>VistA</w:t>
+      </w:r>
+      <w:proofErr w:type="spellEnd"/>
+      <w:r>
+        <w:t xml:space="preserve"> side, and requires that three patches (included with the version) be installed on the </w:t>
+      </w:r>
+      <w:proofErr w:type="spellStart"/>
+      <w:r>
+        <w:t>VistA</w:t>
+      </w:r>
+      <w:proofErr w:type="spellEnd"/>
+      <w:r>
+        <w:t xml:space="preserve"> server before use.</w:t>
       </w:r>
     </w:p>
     <w:p>
@@ -1447,7 +1620,7 @@
 </file>
 
 <file path=customXml/itemProps1.xml><?xml version="1.0" encoding="utf-8"?>
-<ds:datastoreItem xmlns:ds="http://schemas.openxmlformats.org/officeDocument/2006/customXml" ds:itemID="{5000E4F0-3DE6-4141-A67F-79A0DECD8E80}">
+<ds:datastoreItem xmlns:ds="http://schemas.openxmlformats.org/officeDocument/2006/customXml" ds:itemID="{DDE80982-2B4A-407D-B317-DAE725C75E8D}">
   <ds:schemaRefs>
     <ds:schemaRef ds:uri="http://schemas.openxmlformats.org/officeDocument/2006/bibliography"/>
   </ds:schemaRefs>

</xml_diff>